<commit_message>
Update docs: Classification cleanup complete, AI analysis ready
Session 9 accomplishments:
- Added new classification states (upcoming, blocked, closed_sold, closed_dismissed)
- Classifier now recognizes legacy event terminology (2020-2022 cases)
- Claude API integration tested with haiku model
- AI analysis guardrails prevent overwriting non-upset_bid cases
- Final counts: 1,460 upcoming, 107 blocked, 91 closed_sold, 49 closed_dismissed

Next: Daily scrape functionality with blocked case monitoring

🤖 Generated with [Claude Code](https://claude.com/claude-code)

Co-Authored-By: Claude <noreply@anthropic.com>
</commit_message>
<xml_diff>
--- a/NC Foreclosures Project_StartUp Doc.docx
+++ b/NC Foreclosures Project_StartUp Doc.docx
@@ -651,7 +651,91 @@
         </w:numPr>
       </w:pPr>
       <w:r>
+        <w:t xml:space="preserve">[OLD] </w:t>
+      </w:r>
+      <w:r>
         <w:t>Analysis: Create a module where AI can perform an analysis on our data to give us the current status, case number, address, current bid price, next upset bid minimum, next bid by date, Zillow link, county property information link, tax assessment value, and other important pieces of information.</w:t>
+      </w:r>
+    </w:p>
+    <w:p>
+      <w:pPr>
+        <w:pStyle w:val="ListParagraph"/>
+      </w:pPr>
+      <w:r>
+        <w:t>[UPDATED 11/27/2025] AI Analysis: We have all the data now.  This is where we need to apply high level analysis of the entire case file to get an deep understanding of each foreclosure. The following are crucial information:</w:t>
+      </w:r>
+    </w:p>
+    <w:p>
+      <w:pPr>
+        <w:pStyle w:val="ListParagraph"/>
+        <w:numPr>
+          <w:ilvl w:val="1"/>
+          <w:numId w:val="2"/>
+        </w:numPr>
+      </w:pPr>
+      <w:r>
+        <w:t xml:space="preserve">Confirming Date of last upset bid </w:t>
+      </w:r>
+      <w:r>
+        <w:t>with current data</w:t>
+      </w:r>
+    </w:p>
+    <w:p>
+      <w:pPr>
+        <w:pStyle w:val="ListParagraph"/>
+        <w:numPr>
+          <w:ilvl w:val="1"/>
+          <w:numId w:val="2"/>
+        </w:numPr>
+      </w:pPr>
+      <w:r>
+        <w:t>Provide a summary overview of the case with current status</w:t>
+      </w:r>
+    </w:p>
+    <w:p>
+      <w:pPr>
+        <w:pStyle w:val="ListParagraph"/>
+        <w:numPr>
+          <w:ilvl w:val="1"/>
+          <w:numId w:val="2"/>
+        </w:numPr>
+      </w:pPr>
+      <w:r>
+        <w:t xml:space="preserve">Find the potential amount owed on this property from things like current mortgages, taxes, other liens.  This can sometimes be found in the PDF documents in our data.  If there is mortgage information include amount, interest rate and date.  </w:t>
+      </w:r>
+    </w:p>
+    <w:p>
+      <w:pPr>
+        <w:pStyle w:val="ListParagraph"/>
+        <w:numPr>
+          <w:ilvl w:val="1"/>
+          <w:numId w:val="2"/>
+        </w:numPr>
+      </w:pPr>
+      <w:r>
+        <w:t xml:space="preserve">Some properties have a long foreclosure process where the go the first initial sale and then gets pulled back because of numerous things like bankruptcy. I </w:t>
+      </w:r>
+      <w:r>
+        <w:lastRenderedPageBreak/>
+        <w:t xml:space="preserve">need you to understand this process and know to only put the case in the upset bid phase if it’s actually currently in the upset bid phase and not previously in the upset bid phase.  As you study the documents and foreclosure </w:t>
+      </w:r>
+      <w:r>
+        <w:t>process,</w:t>
+      </w:r>
+      <w:r>
+        <w:t xml:space="preserve"> please train yourself on which documents can cause the foreclosure to slow down)</w:t>
+      </w:r>
+    </w:p>
+    <w:p>
+      <w:pPr>
+        <w:pStyle w:val="ListParagraph"/>
+        <w:numPr>
+          <w:ilvl w:val="1"/>
+          <w:numId w:val="2"/>
+        </w:numPr>
+      </w:pPr>
+      <w:r>
+        <w:t>This is a start, but leave it flexible so we can add more.</w:t>
       </w:r>
     </w:p>
     <w:p>
@@ -708,7 +792,6 @@
         </w:numPr>
       </w:pPr>
       <w:r>
-        <w:lastRenderedPageBreak/>
         <w:t>I know we need to setup the architecture for the whole project, but once the outline is setup I want to focus on one module at a time, starting with the scraper module.</w:t>
       </w:r>
     </w:p>
@@ -1259,6 +1342,7 @@
                 <w:b/>
                 <w:bCs/>
               </w:rPr>
+              <w:lastRenderedPageBreak/>
               <w:t xml:space="preserve">ANSON </w:t>
             </w:r>
           </w:p>
@@ -2389,7 +2473,6 @@
                 <w:b/>
                 <w:bCs/>
               </w:rPr>
-              <w:lastRenderedPageBreak/>
               <w:t xml:space="preserve">CALDWELL </w:t>
             </w:r>
           </w:p>
@@ -3746,6 +3829,7 @@
                 <w:b/>
                 <w:bCs/>
               </w:rPr>
+              <w:lastRenderedPageBreak/>
               <w:t xml:space="preserve">CUMBERLAND </w:t>
             </w:r>
           </w:p>
@@ -4741,16 +4825,16 @@
 <file path=word/numbering.xml><?xml version="1.0" encoding="utf-8"?>
 <w:numbering xmlns:wpc="http://schemas.microsoft.com/office/word/2010/wordprocessingCanvas" xmlns:cx="http://schemas.microsoft.com/office/drawing/2014/chartex" xmlns:cx1="http://schemas.microsoft.com/office/drawing/2015/9/8/chartex" xmlns:cx2="http://schemas.microsoft.com/office/drawing/2015/10/21/chartex" xmlns:cx3="http://schemas.microsoft.com/office/drawing/2016/5/9/chartex" xmlns:cx4="http://schemas.microsoft.com/office/drawing/2016/5/10/chartex" xmlns:cx5="http://schemas.microsoft.com/office/drawing/2016/5/11/chartex" xmlns:cx6="http://schemas.microsoft.com/office/drawing/2016/5/12/chartex" xmlns:cx7="http://schemas.microsoft.com/office/drawing/2016/5/13/chartex" xmlns:cx8="http://schemas.microsoft.com/office/drawing/2016/5/14/chartex" xmlns:mc="http://schemas.openxmlformats.org/markup-compatibility/2006" xmlns:aink="http://schemas.microsoft.com/office/drawing/2016/ink" xmlns:am3d="http://schemas.microsoft.com/office/drawing/2017/model3d" xmlns:o="urn:schemas-microsoft-com:office:office" xmlns:oel="http://schemas.microsoft.com/office/2019/extlst" xmlns:r="http://schemas.openxmlformats.org/officeDocument/2006/relationships" xmlns:m="http://schemas.openxmlformats.org/officeDocument/2006/math" xmlns:v="urn:schemas-microsoft-com:vml" xmlns:wp14="http://schemas.microsoft.com/office/word/2010/wordprocessingDrawing" xmlns:wp="http://schemas.openxmlformats.org/drawingml/2006/wordprocessingDrawing" xmlns:w10="urn:schemas-microsoft-com:office:word" xmlns:w="http://schemas.openxmlformats.org/wordprocessingml/2006/main" xmlns:w14="http://schemas.microsoft.com/office/word/2010/wordml" xmlns:w15="http://schemas.microsoft.com/office/word/2012/wordml" xmlns:w16cex="http://schemas.microsoft.com/office/word/2018/wordml/cex" xmlns:w16cid="http://schemas.microsoft.com/office/word/2016/wordml/cid" xmlns:w16="http://schemas.microsoft.com/office/word/2018/wordml" xmlns:w16du="http://schemas.microsoft.com/office/word/2023/wordml/word16du" xmlns:w16sdtdh="http://schemas.microsoft.com/office/word/2020/wordml/sdtdatahash" xmlns:w16sdtfl="http://schemas.microsoft.com/office/word/2024/wordml/sdtformatlock" xmlns:w16se="http://schemas.microsoft.com/office/word/2015/wordml/symex" xmlns:wpg="http://schemas.microsoft.com/office/word/2010/wordprocessingGroup" xmlns:wpi="http://schemas.microsoft.com/office/word/2010/wordprocessingInk" xmlns:wne="http://schemas.microsoft.com/office/word/2006/wordml" xmlns:wps="http://schemas.microsoft.com/office/word/2010/wordprocessingShape" mc:Ignorable="w14 w15 w16se w16cid w16 w16cex w16sdtdh w16sdtfl w16du wp14">
   <w:abstractNum w:abstractNumId="0" w15:restartNumberingAfterBreak="0">
-    <w:nsid w:val="1CE006C5"/>
+    <w:nsid w:val="00572EEE"/>
     <w:multiLevelType w:val="hybridMultilevel"/>
-    <w:tmpl w:val="DBA86538"/>
+    <w:tmpl w:val="499C501C"/>
     <w:lvl w:ilvl="0" w:tplc="04090001">
       <w:start w:val="1"/>
       <w:numFmt w:val="bullet"/>
       <w:lvlText w:val=""/>
       <w:lvlJc w:val="left"/>
       <w:pPr>
-        <w:ind w:left="720" w:hanging="360"/>
+        <w:ind w:left="1440" w:hanging="360"/>
       </w:pPr>
       <w:rPr>
         <w:rFonts w:ascii="Symbol" w:hAnsi="Symbol" w:hint="default"/>
@@ -4762,7 +4846,7 @@
       <w:lvlText w:val="o"/>
       <w:lvlJc w:val="left"/>
       <w:pPr>
-        <w:ind w:left="1440" w:hanging="360"/>
+        <w:ind w:left="2160" w:hanging="360"/>
       </w:pPr>
       <w:rPr>
         <w:rFonts w:ascii="Courier New" w:hAnsi="Courier New" w:cs="Courier New" w:hint="default"/>
@@ -4774,7 +4858,7 @@
       <w:lvlText w:val=""/>
       <w:lvlJc w:val="left"/>
       <w:pPr>
-        <w:ind w:left="2160" w:hanging="360"/>
+        <w:ind w:left="2880" w:hanging="360"/>
       </w:pPr>
       <w:rPr>
         <w:rFonts w:ascii="Wingdings" w:hAnsi="Wingdings" w:hint="default"/>
@@ -4786,7 +4870,7 @@
       <w:lvlText w:val=""/>
       <w:lvlJc w:val="left"/>
       <w:pPr>
-        <w:ind w:left="2880" w:hanging="360"/>
+        <w:ind w:left="3600" w:hanging="360"/>
       </w:pPr>
       <w:rPr>
         <w:rFonts w:ascii="Symbol" w:hAnsi="Symbol" w:hint="default"/>
@@ -4798,7 +4882,7 @@
       <w:lvlText w:val="o"/>
       <w:lvlJc w:val="left"/>
       <w:pPr>
-        <w:ind w:left="3600" w:hanging="360"/>
+        <w:ind w:left="4320" w:hanging="360"/>
       </w:pPr>
       <w:rPr>
         <w:rFonts w:ascii="Courier New" w:hAnsi="Courier New" w:cs="Courier New" w:hint="default"/>
@@ -4810,7 +4894,7 @@
       <w:lvlText w:val=""/>
       <w:lvlJc w:val="left"/>
       <w:pPr>
-        <w:ind w:left="4320" w:hanging="360"/>
+        <w:ind w:left="5040" w:hanging="360"/>
       </w:pPr>
       <w:rPr>
         <w:rFonts w:ascii="Wingdings" w:hAnsi="Wingdings" w:hint="default"/>
@@ -4822,7 +4906,7 @@
       <w:lvlText w:val=""/>
       <w:lvlJc w:val="left"/>
       <w:pPr>
-        <w:ind w:left="5040" w:hanging="360"/>
+        <w:ind w:left="5760" w:hanging="360"/>
       </w:pPr>
       <w:rPr>
         <w:rFonts w:ascii="Symbol" w:hAnsi="Symbol" w:hint="default"/>
@@ -4834,7 +4918,7 @@
       <w:lvlText w:val="o"/>
       <w:lvlJc w:val="left"/>
       <w:pPr>
-        <w:ind w:left="5760" w:hanging="360"/>
+        <w:ind w:left="6480" w:hanging="360"/>
       </w:pPr>
       <w:rPr>
         <w:rFonts w:ascii="Courier New" w:hAnsi="Courier New" w:cs="Courier New" w:hint="default"/>
@@ -4846,7 +4930,7 @@
       <w:lvlText w:val=""/>
       <w:lvlJc w:val="left"/>
       <w:pPr>
-        <w:ind w:left="6480" w:hanging="360"/>
+        <w:ind w:left="7200" w:hanging="360"/>
       </w:pPr>
       <w:rPr>
         <w:rFonts w:ascii="Wingdings" w:hAnsi="Wingdings" w:hint="default"/>
@@ -4854,9 +4938,208 @@
     </w:lvl>
   </w:abstractNum>
   <w:abstractNum w:abstractNumId="1" w15:restartNumberingAfterBreak="0">
+    <w:nsid w:val="1CE006C5"/>
+    <w:multiLevelType w:val="hybridMultilevel"/>
+    <w:tmpl w:val="DBA86538"/>
+    <w:lvl w:ilvl="0" w:tplc="04090001">
+      <w:start w:val="1"/>
+      <w:numFmt w:val="bullet"/>
+      <w:lvlText w:val=""/>
+      <w:lvlJc w:val="left"/>
+      <w:pPr>
+        <w:ind w:left="720" w:hanging="360"/>
+      </w:pPr>
+      <w:rPr>
+        <w:rFonts w:ascii="Symbol" w:hAnsi="Symbol" w:hint="default"/>
+      </w:rPr>
+    </w:lvl>
+    <w:lvl w:ilvl="1" w:tplc="04090003" w:tentative="1">
+      <w:start w:val="1"/>
+      <w:numFmt w:val="bullet"/>
+      <w:lvlText w:val="o"/>
+      <w:lvlJc w:val="left"/>
+      <w:pPr>
+        <w:ind w:left="1440" w:hanging="360"/>
+      </w:pPr>
+      <w:rPr>
+        <w:rFonts w:ascii="Courier New" w:hAnsi="Courier New" w:cs="Courier New" w:hint="default"/>
+      </w:rPr>
+    </w:lvl>
+    <w:lvl w:ilvl="2" w:tplc="04090005" w:tentative="1">
+      <w:start w:val="1"/>
+      <w:numFmt w:val="bullet"/>
+      <w:lvlText w:val=""/>
+      <w:lvlJc w:val="left"/>
+      <w:pPr>
+        <w:ind w:left="2160" w:hanging="360"/>
+      </w:pPr>
+      <w:rPr>
+        <w:rFonts w:ascii="Wingdings" w:hAnsi="Wingdings" w:hint="default"/>
+      </w:rPr>
+    </w:lvl>
+    <w:lvl w:ilvl="3" w:tplc="04090001" w:tentative="1">
+      <w:start w:val="1"/>
+      <w:numFmt w:val="bullet"/>
+      <w:lvlText w:val=""/>
+      <w:lvlJc w:val="left"/>
+      <w:pPr>
+        <w:ind w:left="2880" w:hanging="360"/>
+      </w:pPr>
+      <w:rPr>
+        <w:rFonts w:ascii="Symbol" w:hAnsi="Symbol" w:hint="default"/>
+      </w:rPr>
+    </w:lvl>
+    <w:lvl w:ilvl="4" w:tplc="04090003" w:tentative="1">
+      <w:start w:val="1"/>
+      <w:numFmt w:val="bullet"/>
+      <w:lvlText w:val="o"/>
+      <w:lvlJc w:val="left"/>
+      <w:pPr>
+        <w:ind w:left="3600" w:hanging="360"/>
+      </w:pPr>
+      <w:rPr>
+        <w:rFonts w:ascii="Courier New" w:hAnsi="Courier New" w:cs="Courier New" w:hint="default"/>
+      </w:rPr>
+    </w:lvl>
+    <w:lvl w:ilvl="5" w:tplc="04090005" w:tentative="1">
+      <w:start w:val="1"/>
+      <w:numFmt w:val="bullet"/>
+      <w:lvlText w:val=""/>
+      <w:lvlJc w:val="left"/>
+      <w:pPr>
+        <w:ind w:left="4320" w:hanging="360"/>
+      </w:pPr>
+      <w:rPr>
+        <w:rFonts w:ascii="Wingdings" w:hAnsi="Wingdings" w:hint="default"/>
+      </w:rPr>
+    </w:lvl>
+    <w:lvl w:ilvl="6" w:tplc="04090001" w:tentative="1">
+      <w:start w:val="1"/>
+      <w:numFmt w:val="bullet"/>
+      <w:lvlText w:val=""/>
+      <w:lvlJc w:val="left"/>
+      <w:pPr>
+        <w:ind w:left="5040" w:hanging="360"/>
+      </w:pPr>
+      <w:rPr>
+        <w:rFonts w:ascii="Symbol" w:hAnsi="Symbol" w:hint="default"/>
+      </w:rPr>
+    </w:lvl>
+    <w:lvl w:ilvl="7" w:tplc="04090003" w:tentative="1">
+      <w:start w:val="1"/>
+      <w:numFmt w:val="bullet"/>
+      <w:lvlText w:val="o"/>
+      <w:lvlJc w:val="left"/>
+      <w:pPr>
+        <w:ind w:left="5760" w:hanging="360"/>
+      </w:pPr>
+      <w:rPr>
+        <w:rFonts w:ascii="Courier New" w:hAnsi="Courier New" w:cs="Courier New" w:hint="default"/>
+      </w:rPr>
+    </w:lvl>
+    <w:lvl w:ilvl="8" w:tplc="04090005" w:tentative="1">
+      <w:start w:val="1"/>
+      <w:numFmt w:val="bullet"/>
+      <w:lvlText w:val=""/>
+      <w:lvlJc w:val="left"/>
+      <w:pPr>
+        <w:ind w:left="6480" w:hanging="360"/>
+      </w:pPr>
+      <w:rPr>
+        <w:rFonts w:ascii="Wingdings" w:hAnsi="Wingdings" w:hint="default"/>
+      </w:rPr>
+    </w:lvl>
+  </w:abstractNum>
+  <w:abstractNum w:abstractNumId="2" w15:restartNumberingAfterBreak="0">
+    <w:nsid w:val="3CBB0DFF"/>
+    <w:multiLevelType w:val="hybridMultilevel"/>
+    <w:tmpl w:val="49E66FA2"/>
+    <w:lvl w:ilvl="0" w:tplc="0409000F">
+      <w:start w:val="1"/>
+      <w:numFmt w:val="decimal"/>
+      <w:lvlText w:val="%1."/>
+      <w:lvlJc w:val="left"/>
+      <w:pPr>
+        <w:ind w:left="1080" w:hanging="360"/>
+      </w:pPr>
+    </w:lvl>
+    <w:lvl w:ilvl="1" w:tplc="04090019" w:tentative="1">
+      <w:start w:val="1"/>
+      <w:numFmt w:val="lowerLetter"/>
+      <w:lvlText w:val="%2."/>
+      <w:lvlJc w:val="left"/>
+      <w:pPr>
+        <w:ind w:left="1800" w:hanging="360"/>
+      </w:pPr>
+    </w:lvl>
+    <w:lvl w:ilvl="2" w:tplc="0409001B" w:tentative="1">
+      <w:start w:val="1"/>
+      <w:numFmt w:val="lowerRoman"/>
+      <w:lvlText w:val="%3."/>
+      <w:lvlJc w:val="right"/>
+      <w:pPr>
+        <w:ind w:left="2520" w:hanging="180"/>
+      </w:pPr>
+    </w:lvl>
+    <w:lvl w:ilvl="3" w:tplc="0409000F" w:tentative="1">
+      <w:start w:val="1"/>
+      <w:numFmt w:val="decimal"/>
+      <w:lvlText w:val="%4."/>
+      <w:lvlJc w:val="left"/>
+      <w:pPr>
+        <w:ind w:left="3240" w:hanging="360"/>
+      </w:pPr>
+    </w:lvl>
+    <w:lvl w:ilvl="4" w:tplc="04090019" w:tentative="1">
+      <w:start w:val="1"/>
+      <w:numFmt w:val="lowerLetter"/>
+      <w:lvlText w:val="%5."/>
+      <w:lvlJc w:val="left"/>
+      <w:pPr>
+        <w:ind w:left="3960" w:hanging="360"/>
+      </w:pPr>
+    </w:lvl>
+    <w:lvl w:ilvl="5" w:tplc="0409001B" w:tentative="1">
+      <w:start w:val="1"/>
+      <w:numFmt w:val="lowerRoman"/>
+      <w:lvlText w:val="%6."/>
+      <w:lvlJc w:val="right"/>
+      <w:pPr>
+        <w:ind w:left="4680" w:hanging="180"/>
+      </w:pPr>
+    </w:lvl>
+    <w:lvl w:ilvl="6" w:tplc="0409000F" w:tentative="1">
+      <w:start w:val="1"/>
+      <w:numFmt w:val="decimal"/>
+      <w:lvlText w:val="%7."/>
+      <w:lvlJc w:val="left"/>
+      <w:pPr>
+        <w:ind w:left="5400" w:hanging="360"/>
+      </w:pPr>
+    </w:lvl>
+    <w:lvl w:ilvl="7" w:tplc="04090019" w:tentative="1">
+      <w:start w:val="1"/>
+      <w:numFmt w:val="lowerLetter"/>
+      <w:lvlText w:val="%8."/>
+      <w:lvlJc w:val="left"/>
+      <w:pPr>
+        <w:ind w:left="6120" w:hanging="360"/>
+      </w:pPr>
+    </w:lvl>
+    <w:lvl w:ilvl="8" w:tplc="0409001B" w:tentative="1">
+      <w:start w:val="1"/>
+      <w:numFmt w:val="lowerRoman"/>
+      <w:lvlText w:val="%9."/>
+      <w:lvlJc w:val="right"/>
+      <w:pPr>
+        <w:ind w:left="6840" w:hanging="180"/>
+      </w:pPr>
+    </w:lvl>
+  </w:abstractNum>
+  <w:abstractNum w:abstractNumId="3" w15:restartNumberingAfterBreak="0">
     <w:nsid w:val="48A7689D"/>
     <w:multiLevelType w:val="hybridMultilevel"/>
-    <w:tmpl w:val="01F215B2"/>
+    <w:tmpl w:val="DE3052E6"/>
     <w:lvl w:ilvl="0" w:tplc="04090011">
       <w:start w:val="1"/>
       <w:numFmt w:val="decimal"/>
@@ -4942,7 +5225,7 @@
       </w:pPr>
     </w:lvl>
   </w:abstractNum>
-  <w:abstractNum w:abstractNumId="2" w15:restartNumberingAfterBreak="0">
+  <w:abstractNum w:abstractNumId="4" w15:restartNumberingAfterBreak="0">
     <w:nsid w:val="68460798"/>
     <w:multiLevelType w:val="hybridMultilevel"/>
     <w:tmpl w:val="B6289D2A"/>
@@ -5032,13 +5315,19 @@
     </w:lvl>
   </w:abstractNum>
   <w:num w:numId="1" w16cid:durableId="490799315">
-    <w:abstractNumId w:val="2"/>
+    <w:abstractNumId w:val="4"/>
   </w:num>
   <w:num w:numId="2" w16cid:durableId="1196457361">
+    <w:abstractNumId w:val="3"/>
+  </w:num>
+  <w:num w:numId="3" w16cid:durableId="733815840">
     <w:abstractNumId w:val="1"/>
   </w:num>
-  <w:num w:numId="3" w16cid:durableId="733815840">
+  <w:num w:numId="4" w16cid:durableId="1245380780">
     <w:abstractNumId w:val="0"/>
+  </w:num>
+  <w:num w:numId="5" w16cid:durableId="1347630311">
+    <w:abstractNumId w:val="2"/>
   </w:num>
 </w:numbering>
 </file>

</xml_diff>